<commit_message>
Configured and tested documentation
</commit_message>
<xml_diff>
--- a/Documents/Test Document.docx
+++ b/Documents/Test Document.docx
@@ -80,7 +80,21 @@
         <w:rPr>
           <w:lang w:val="en-US"/>
         </w:rPr>
-        <w:t>Build Testing using Github Workflows</w:t>
+        <w:t xml:space="preserve">Build Testing using </w:t>
+      </w:r>
+      <w:proofErr w:type="spellStart"/>
+      <w:r>
+        <w:rPr>
+          <w:lang w:val="en-US"/>
+        </w:rPr>
+        <w:t>Github</w:t>
+      </w:r>
+      <w:proofErr w:type="spellEnd"/>
+      <w:r>
+        <w:rPr>
+          <w:lang w:val="en-US"/>
+        </w:rPr>
+        <w:t xml:space="preserve"> Workflows</w:t>
       </w:r>
     </w:p>
     <w:p>
@@ -330,8 +344,16 @@
               <w:rPr>
                 <w:lang w:val="en-US"/>
               </w:rPr>
-              <w:t>As expected</w:t>
-            </w:r>
+              <w:t xml:space="preserve">As </w:t>
+            </w:r>
+            <w:proofErr w:type="gramStart"/>
+            <w:r>
+              <w:rPr>
+                <w:lang w:val="en-US"/>
+              </w:rPr>
+              <w:t>expected</w:t>
+            </w:r>
+            <w:proofErr w:type="gramEnd"/>
           </w:p>
         </w:tc>
         <w:tc>
@@ -454,6 +476,7 @@
               </w:rPr>
               <w:t xml:space="preserve">As </w:t>
             </w:r>
+            <w:proofErr w:type="gramStart"/>
             <w:r>
               <w:rPr>
                 <w:lang w:val="en-US"/>
@@ -466,6 +489,7 @@
               </w:rPr>
               <w:t>xpected</w:t>
             </w:r>
+            <w:proofErr w:type="gramEnd"/>
           </w:p>
         </w:tc>
         <w:tc>
@@ -586,8 +610,16 @@
               <w:rPr>
                 <w:lang w:val="en-US"/>
               </w:rPr>
-              <w:t>As expected</w:t>
-            </w:r>
+              <w:t xml:space="preserve">As </w:t>
+            </w:r>
+            <w:proofErr w:type="gramStart"/>
+            <w:r>
+              <w:rPr>
+                <w:lang w:val="en-US"/>
+              </w:rPr>
+              <w:t>expected</w:t>
+            </w:r>
+            <w:proofErr w:type="gramEnd"/>
           </w:p>
         </w:tc>
         <w:tc>
@@ -708,8 +740,16 @@
               <w:rPr>
                 <w:lang w:val="en-US"/>
               </w:rPr>
-              <w:t>As expected</w:t>
-            </w:r>
+              <w:t xml:space="preserve">As </w:t>
+            </w:r>
+            <w:proofErr w:type="gramStart"/>
+            <w:r>
+              <w:rPr>
+                <w:lang w:val="en-US"/>
+              </w:rPr>
+              <w:t>expected</w:t>
+            </w:r>
+            <w:proofErr w:type="gramEnd"/>
           </w:p>
         </w:tc>
         <w:tc>
@@ -830,8 +870,16 @@
               <w:rPr>
                 <w:lang w:val="en-US"/>
               </w:rPr>
-              <w:t>As expected</w:t>
-            </w:r>
+              <w:t xml:space="preserve">As </w:t>
+            </w:r>
+            <w:proofErr w:type="gramStart"/>
+            <w:r>
+              <w:rPr>
+                <w:lang w:val="en-US"/>
+              </w:rPr>
+              <w:t>expected</w:t>
+            </w:r>
+            <w:proofErr w:type="gramEnd"/>
           </w:p>
         </w:tc>
         <w:tc>
@@ -852,6 +900,528 @@
               </w:rPr>
               <w:t>Pass</w:t>
             </w:r>
+          </w:p>
+        </w:tc>
+      </w:tr>
+      <w:tr>
+        <w:tc>
+          <w:tcPr>
+            <w:tcW w:w="1176" w:type="dxa"/>
+            <w:vAlign w:val="center"/>
+          </w:tcPr>
+          <w:p>
+            <w:pPr>
+              <w:jc w:val="center"/>
+              <w:rPr>
+                <w:lang w:val="en-US"/>
+              </w:rPr>
+            </w:pPr>
+            <w:r>
+              <w:rPr>
+                <w:lang w:val="en-US"/>
+              </w:rPr>
+              <w:t>6</w:t>
+            </w:r>
+          </w:p>
+        </w:tc>
+        <w:tc>
+          <w:tcPr>
+            <w:tcW w:w="2080" w:type="dxa"/>
+            <w:vAlign w:val="center"/>
+          </w:tcPr>
+          <w:p>
+            <w:pPr>
+              <w:jc w:val="left"/>
+              <w:rPr>
+                <w:lang w:val="en-US"/>
+              </w:rPr>
+            </w:pPr>
+          </w:p>
+        </w:tc>
+        <w:tc>
+          <w:tcPr>
+            <w:tcW w:w="1322" w:type="dxa"/>
+            <w:vAlign w:val="center"/>
+          </w:tcPr>
+          <w:p>
+            <w:pPr>
+              <w:jc w:val="center"/>
+              <w:rPr>
+                <w:lang w:val="en-US"/>
+              </w:rPr>
+            </w:pPr>
+          </w:p>
+        </w:tc>
+        <w:tc>
+          <w:tcPr>
+            <w:tcW w:w="1489" w:type="dxa"/>
+            <w:vAlign w:val="center"/>
+          </w:tcPr>
+          <w:p>
+            <w:pPr>
+              <w:jc w:val="left"/>
+              <w:rPr>
+                <w:lang w:val="en-US"/>
+              </w:rPr>
+            </w:pPr>
+          </w:p>
+        </w:tc>
+        <w:tc>
+          <w:tcPr>
+            <w:tcW w:w="1463" w:type="dxa"/>
+            <w:vAlign w:val="center"/>
+          </w:tcPr>
+          <w:p>
+            <w:pPr>
+              <w:jc w:val="left"/>
+              <w:rPr>
+                <w:lang w:val="en-US"/>
+              </w:rPr>
+            </w:pPr>
+          </w:p>
+        </w:tc>
+        <w:tc>
+          <w:tcPr>
+            <w:tcW w:w="1486" w:type="dxa"/>
+            <w:vAlign w:val="center"/>
+          </w:tcPr>
+          <w:p>
+            <w:pPr>
+              <w:jc w:val="center"/>
+              <w:rPr>
+                <w:lang w:val="en-US"/>
+              </w:rPr>
+            </w:pPr>
+          </w:p>
+        </w:tc>
+      </w:tr>
+      <w:tr>
+        <w:tc>
+          <w:tcPr>
+            <w:tcW w:w="1176" w:type="dxa"/>
+            <w:vAlign w:val="center"/>
+          </w:tcPr>
+          <w:p>
+            <w:pPr>
+              <w:jc w:val="center"/>
+              <w:rPr>
+                <w:lang w:val="en-US"/>
+              </w:rPr>
+            </w:pPr>
+          </w:p>
+        </w:tc>
+        <w:tc>
+          <w:tcPr>
+            <w:tcW w:w="2080" w:type="dxa"/>
+            <w:vAlign w:val="center"/>
+          </w:tcPr>
+          <w:p>
+            <w:pPr>
+              <w:jc w:val="left"/>
+              <w:rPr>
+                <w:lang w:val="en-US"/>
+              </w:rPr>
+            </w:pPr>
+          </w:p>
+        </w:tc>
+        <w:tc>
+          <w:tcPr>
+            <w:tcW w:w="1322" w:type="dxa"/>
+            <w:vAlign w:val="center"/>
+          </w:tcPr>
+          <w:p>
+            <w:pPr>
+              <w:jc w:val="center"/>
+              <w:rPr>
+                <w:lang w:val="en-US"/>
+              </w:rPr>
+            </w:pPr>
+          </w:p>
+        </w:tc>
+        <w:tc>
+          <w:tcPr>
+            <w:tcW w:w="1489" w:type="dxa"/>
+            <w:vAlign w:val="center"/>
+          </w:tcPr>
+          <w:p>
+            <w:pPr>
+              <w:jc w:val="left"/>
+              <w:rPr>
+                <w:lang w:val="en-US"/>
+              </w:rPr>
+            </w:pPr>
+          </w:p>
+        </w:tc>
+        <w:tc>
+          <w:tcPr>
+            <w:tcW w:w="1463" w:type="dxa"/>
+            <w:vAlign w:val="center"/>
+          </w:tcPr>
+          <w:p>
+            <w:pPr>
+              <w:jc w:val="left"/>
+              <w:rPr>
+                <w:lang w:val="en-US"/>
+              </w:rPr>
+            </w:pPr>
+          </w:p>
+        </w:tc>
+        <w:tc>
+          <w:tcPr>
+            <w:tcW w:w="1486" w:type="dxa"/>
+            <w:vAlign w:val="center"/>
+          </w:tcPr>
+          <w:p>
+            <w:pPr>
+              <w:jc w:val="center"/>
+              <w:rPr>
+                <w:lang w:val="en-US"/>
+              </w:rPr>
+            </w:pPr>
+          </w:p>
+        </w:tc>
+      </w:tr>
+      <w:tr>
+        <w:tc>
+          <w:tcPr>
+            <w:tcW w:w="1176" w:type="dxa"/>
+            <w:vAlign w:val="center"/>
+          </w:tcPr>
+          <w:p>
+            <w:pPr>
+              <w:jc w:val="center"/>
+              <w:rPr>
+                <w:lang w:val="en-US"/>
+              </w:rPr>
+            </w:pPr>
+          </w:p>
+        </w:tc>
+        <w:tc>
+          <w:tcPr>
+            <w:tcW w:w="2080" w:type="dxa"/>
+            <w:vAlign w:val="center"/>
+          </w:tcPr>
+          <w:p>
+            <w:pPr>
+              <w:jc w:val="left"/>
+              <w:rPr>
+                <w:lang w:val="en-US"/>
+              </w:rPr>
+            </w:pPr>
+          </w:p>
+        </w:tc>
+        <w:tc>
+          <w:tcPr>
+            <w:tcW w:w="1322" w:type="dxa"/>
+            <w:vAlign w:val="center"/>
+          </w:tcPr>
+          <w:p>
+            <w:pPr>
+              <w:jc w:val="center"/>
+              <w:rPr>
+                <w:lang w:val="en-US"/>
+              </w:rPr>
+            </w:pPr>
+          </w:p>
+        </w:tc>
+        <w:tc>
+          <w:tcPr>
+            <w:tcW w:w="1489" w:type="dxa"/>
+            <w:vAlign w:val="center"/>
+          </w:tcPr>
+          <w:p>
+            <w:pPr>
+              <w:jc w:val="left"/>
+              <w:rPr>
+                <w:lang w:val="en-US"/>
+              </w:rPr>
+            </w:pPr>
+          </w:p>
+        </w:tc>
+        <w:tc>
+          <w:tcPr>
+            <w:tcW w:w="1463" w:type="dxa"/>
+            <w:vAlign w:val="center"/>
+          </w:tcPr>
+          <w:p>
+            <w:pPr>
+              <w:jc w:val="left"/>
+              <w:rPr>
+                <w:lang w:val="en-US"/>
+              </w:rPr>
+            </w:pPr>
+          </w:p>
+        </w:tc>
+        <w:tc>
+          <w:tcPr>
+            <w:tcW w:w="1486" w:type="dxa"/>
+            <w:vAlign w:val="center"/>
+          </w:tcPr>
+          <w:p>
+            <w:pPr>
+              <w:jc w:val="center"/>
+              <w:rPr>
+                <w:lang w:val="en-US"/>
+              </w:rPr>
+            </w:pPr>
+          </w:p>
+        </w:tc>
+      </w:tr>
+      <w:tr>
+        <w:tc>
+          <w:tcPr>
+            <w:tcW w:w="1176" w:type="dxa"/>
+            <w:vAlign w:val="center"/>
+          </w:tcPr>
+          <w:p>
+            <w:pPr>
+              <w:jc w:val="center"/>
+              <w:rPr>
+                <w:lang w:val="en-US"/>
+              </w:rPr>
+            </w:pPr>
+          </w:p>
+        </w:tc>
+        <w:tc>
+          <w:tcPr>
+            <w:tcW w:w="2080" w:type="dxa"/>
+            <w:vAlign w:val="center"/>
+          </w:tcPr>
+          <w:p>
+            <w:pPr>
+              <w:jc w:val="left"/>
+              <w:rPr>
+                <w:lang w:val="en-US"/>
+              </w:rPr>
+            </w:pPr>
+          </w:p>
+        </w:tc>
+        <w:tc>
+          <w:tcPr>
+            <w:tcW w:w="1322" w:type="dxa"/>
+            <w:vAlign w:val="center"/>
+          </w:tcPr>
+          <w:p>
+            <w:pPr>
+              <w:jc w:val="center"/>
+              <w:rPr>
+                <w:lang w:val="en-US"/>
+              </w:rPr>
+            </w:pPr>
+          </w:p>
+        </w:tc>
+        <w:tc>
+          <w:tcPr>
+            <w:tcW w:w="1489" w:type="dxa"/>
+            <w:vAlign w:val="center"/>
+          </w:tcPr>
+          <w:p>
+            <w:pPr>
+              <w:jc w:val="left"/>
+              <w:rPr>
+                <w:lang w:val="en-US"/>
+              </w:rPr>
+            </w:pPr>
+          </w:p>
+        </w:tc>
+        <w:tc>
+          <w:tcPr>
+            <w:tcW w:w="1463" w:type="dxa"/>
+            <w:vAlign w:val="center"/>
+          </w:tcPr>
+          <w:p>
+            <w:pPr>
+              <w:jc w:val="left"/>
+              <w:rPr>
+                <w:lang w:val="en-US"/>
+              </w:rPr>
+            </w:pPr>
+          </w:p>
+        </w:tc>
+        <w:tc>
+          <w:tcPr>
+            <w:tcW w:w="1486" w:type="dxa"/>
+            <w:vAlign w:val="center"/>
+          </w:tcPr>
+          <w:p>
+            <w:pPr>
+              <w:jc w:val="center"/>
+              <w:rPr>
+                <w:lang w:val="en-US"/>
+              </w:rPr>
+            </w:pPr>
+          </w:p>
+        </w:tc>
+      </w:tr>
+      <w:tr>
+        <w:tc>
+          <w:tcPr>
+            <w:tcW w:w="1176" w:type="dxa"/>
+            <w:vAlign w:val="center"/>
+          </w:tcPr>
+          <w:p>
+            <w:pPr>
+              <w:jc w:val="center"/>
+              <w:rPr>
+                <w:lang w:val="en-US"/>
+              </w:rPr>
+            </w:pPr>
+          </w:p>
+        </w:tc>
+        <w:tc>
+          <w:tcPr>
+            <w:tcW w:w="2080" w:type="dxa"/>
+            <w:vAlign w:val="center"/>
+          </w:tcPr>
+          <w:p>
+            <w:pPr>
+              <w:jc w:val="left"/>
+              <w:rPr>
+                <w:lang w:val="en-US"/>
+              </w:rPr>
+            </w:pPr>
+          </w:p>
+        </w:tc>
+        <w:tc>
+          <w:tcPr>
+            <w:tcW w:w="1322" w:type="dxa"/>
+            <w:vAlign w:val="center"/>
+          </w:tcPr>
+          <w:p>
+            <w:pPr>
+              <w:jc w:val="center"/>
+              <w:rPr>
+                <w:lang w:val="en-US"/>
+              </w:rPr>
+            </w:pPr>
+          </w:p>
+        </w:tc>
+        <w:tc>
+          <w:tcPr>
+            <w:tcW w:w="1489" w:type="dxa"/>
+            <w:vAlign w:val="center"/>
+          </w:tcPr>
+          <w:p>
+            <w:pPr>
+              <w:jc w:val="left"/>
+              <w:rPr>
+                <w:lang w:val="en-US"/>
+              </w:rPr>
+            </w:pPr>
+          </w:p>
+        </w:tc>
+        <w:tc>
+          <w:tcPr>
+            <w:tcW w:w="1463" w:type="dxa"/>
+            <w:vAlign w:val="center"/>
+          </w:tcPr>
+          <w:p>
+            <w:pPr>
+              <w:jc w:val="left"/>
+              <w:rPr>
+                <w:lang w:val="en-US"/>
+              </w:rPr>
+            </w:pPr>
+          </w:p>
+        </w:tc>
+        <w:tc>
+          <w:tcPr>
+            <w:tcW w:w="1486" w:type="dxa"/>
+            <w:vAlign w:val="center"/>
+          </w:tcPr>
+          <w:p>
+            <w:pPr>
+              <w:jc w:val="center"/>
+              <w:rPr>
+                <w:lang w:val="en-US"/>
+              </w:rPr>
+            </w:pPr>
+          </w:p>
+        </w:tc>
+      </w:tr>
+      <w:tr>
+        <w:tc>
+          <w:tcPr>
+            <w:tcW w:w="1176" w:type="dxa"/>
+            <w:vAlign w:val="center"/>
+          </w:tcPr>
+          <w:p>
+            <w:pPr>
+              <w:jc w:val="center"/>
+              <w:rPr>
+                <w:lang w:val="en-US"/>
+              </w:rPr>
+            </w:pPr>
+          </w:p>
+        </w:tc>
+        <w:tc>
+          <w:tcPr>
+            <w:tcW w:w="2080" w:type="dxa"/>
+            <w:vAlign w:val="center"/>
+          </w:tcPr>
+          <w:p>
+            <w:pPr>
+              <w:jc w:val="left"/>
+              <w:rPr>
+                <w:lang w:val="en-US"/>
+              </w:rPr>
+            </w:pPr>
+          </w:p>
+        </w:tc>
+        <w:tc>
+          <w:tcPr>
+            <w:tcW w:w="1322" w:type="dxa"/>
+            <w:vAlign w:val="center"/>
+          </w:tcPr>
+          <w:p>
+            <w:pPr>
+              <w:jc w:val="center"/>
+              <w:rPr>
+                <w:lang w:val="en-US"/>
+              </w:rPr>
+            </w:pPr>
+          </w:p>
+        </w:tc>
+        <w:tc>
+          <w:tcPr>
+            <w:tcW w:w="1489" w:type="dxa"/>
+            <w:vAlign w:val="center"/>
+          </w:tcPr>
+          <w:p>
+            <w:pPr>
+              <w:jc w:val="left"/>
+              <w:rPr>
+                <w:lang w:val="en-US"/>
+              </w:rPr>
+            </w:pPr>
+          </w:p>
+        </w:tc>
+        <w:tc>
+          <w:tcPr>
+            <w:tcW w:w="1463" w:type="dxa"/>
+            <w:vAlign w:val="center"/>
+          </w:tcPr>
+          <w:p>
+            <w:pPr>
+              <w:jc w:val="left"/>
+              <w:rPr>
+                <w:lang w:val="en-US"/>
+              </w:rPr>
+            </w:pPr>
+          </w:p>
+        </w:tc>
+        <w:tc>
+          <w:tcPr>
+            <w:tcW w:w="1486" w:type="dxa"/>
+            <w:vAlign w:val="center"/>
+          </w:tcPr>
+          <w:p>
+            <w:pPr>
+              <w:jc w:val="center"/>
+              <w:rPr>
+                <w:lang w:val="en-US"/>
+              </w:rPr>
+            </w:pPr>
           </w:p>
         </w:tc>
       </w:tr>

</xml_diff>

<commit_message>
Tested and fixed authentication
</commit_message>
<xml_diff>
--- a/Documents/Test Document.docx
+++ b/Documents/Test Document.docx
@@ -80,21 +80,304 @@
         <w:rPr>
           <w:lang w:val="en-US"/>
         </w:rPr>
-        <w:t xml:space="preserve">Build Testing using </w:t>
+        <w:t>Build Testing using Github Workflows</w:t>
       </w:r>
-      <w:proofErr w:type="spellStart"/>
+    </w:p>
+    <w:p>
+      <w:pPr>
+        <w:pStyle w:val="Heading1"/>
+        <w:rPr>
+          <w:lang w:val="en-US"/>
+        </w:rPr>
+      </w:pPr>
       <w:r>
         <w:rPr>
           <w:lang w:val="en-US"/>
         </w:rPr>
-        <w:t>Github</w:t>
+        <w:t>Test Methods</w:t>
       </w:r>
-      <w:proofErr w:type="spellEnd"/>
+    </w:p>
+    <w:p>
+      <w:pPr>
+        <w:pStyle w:val="Heading2"/>
+        <w:rPr>
+          <w:lang w:val="en-US"/>
+        </w:rPr>
+      </w:pPr>
       <w:r>
         <w:rPr>
           <w:lang w:val="en-US"/>
         </w:rPr>
-        <w:t xml:space="preserve"> Workflows</w:t>
+        <w:t>Postman</w:t>
+      </w:r>
+    </w:p>
+    <w:p>
+      <w:pPr>
+        <w:rPr>
+          <w:lang w:val="en-US"/>
+        </w:rPr>
+      </w:pPr>
+      <w:r>
+        <w:rPr>
+          <w:lang w:val="en-US"/>
+        </w:rPr>
+        <w:t>Postman is a piece of software used to develop and test API’s. It allows you to build the requests and test each individual endpoint. To test, I run the application as usual and start an ngrok tunnel using Visual Studio’s ngrok extension.</w:t>
+      </w:r>
+    </w:p>
+    <w:p>
+      <w:pPr>
+        <w:rPr>
+          <w:lang w:val="en-US"/>
+        </w:rPr>
+      </w:pPr>
+      <w:r>
+        <w:rPr>
+          <w:lang w:val="en-US"/>
+        </w:rPr>
+        <w:drawing>
+          <wp:inline distT="0" distB="0" distL="0" distR="0" wp14:anchorId="67844343" wp14:editId="5815407F">
+            <wp:extent cx="4058216" cy="1781424"/>
+            <wp:effectExtent l="0" t="0" r="0" b="9525"/>
+            <wp:docPr id="1" name="Picture 1" descr="Graphical user interface, application&#10;&#10;Description automatically generated"/>
+            <wp:cNvGraphicFramePr>
+              <a:graphicFrameLocks xmlns:a="http://schemas.openxmlformats.org/drawingml/2006/main" noChangeAspect="1"/>
+            </wp:cNvGraphicFramePr>
+            <a:graphic xmlns:a="http://schemas.openxmlformats.org/drawingml/2006/main">
+              <a:graphicData uri="http://schemas.openxmlformats.org/drawingml/2006/picture">
+                <pic:pic xmlns:pic="http://schemas.openxmlformats.org/drawingml/2006/picture">
+                  <pic:nvPicPr>
+                    <pic:cNvPr id="1" name="Picture 1" descr="Graphical user interface, application&#10;&#10;Description automatically generated"/>
+                    <pic:cNvPicPr/>
+                  </pic:nvPicPr>
+                  <pic:blipFill>
+                    <a:blip r:embed="rId5"/>
+                    <a:stretch>
+                      <a:fillRect/>
+                    </a:stretch>
+                  </pic:blipFill>
+                  <pic:spPr>
+                    <a:xfrm>
+                      <a:off x="0" y="0"/>
+                      <a:ext cx="4058216" cy="1781424"/>
+                    </a:xfrm>
+                    <a:prstGeom prst="rect">
+                      <a:avLst/>
+                    </a:prstGeom>
+                  </pic:spPr>
+                </pic:pic>
+              </a:graphicData>
+            </a:graphic>
+          </wp:inline>
+        </w:drawing>
+      </w:r>
+    </w:p>
+    <w:p>
+      <w:pPr>
+        <w:rPr>
+          <w:lang w:val="en-US"/>
+        </w:rPr>
+      </w:pPr>
+      <w:r>
+        <w:rPr>
+          <w:lang w:val="en-US"/>
+        </w:rPr>
+        <w:t>Ngrok allows me to make a secure connection to localhost. I can then use the supplied URLs to use as the base url.</w:t>
+      </w:r>
+    </w:p>
+    <w:p>
+      <w:pPr>
+        <w:rPr>
+          <w:lang w:val="en-US"/>
+        </w:rPr>
+      </w:pPr>
+      <w:r>
+        <w:rPr>
+          <w:lang w:val="en-US"/>
+        </w:rPr>
+        <w:drawing>
+          <wp:inline distT="0" distB="0" distL="0" distR="0" wp14:anchorId="7F474F05" wp14:editId="5F223B0F">
+            <wp:extent cx="5731510" cy="548005"/>
+            <wp:effectExtent l="0" t="0" r="2540" b="4445"/>
+            <wp:docPr id="2" name="Picture 2"/>
+            <wp:cNvGraphicFramePr>
+              <a:graphicFrameLocks xmlns:a="http://schemas.openxmlformats.org/drawingml/2006/main" noChangeAspect="1"/>
+            </wp:cNvGraphicFramePr>
+            <a:graphic xmlns:a="http://schemas.openxmlformats.org/drawingml/2006/main">
+              <a:graphicData uri="http://schemas.openxmlformats.org/drawingml/2006/picture">
+                <pic:pic xmlns:pic="http://schemas.openxmlformats.org/drawingml/2006/picture">
+                  <pic:nvPicPr>
+                    <pic:cNvPr id="1" name=""/>
+                    <pic:cNvPicPr/>
+                  </pic:nvPicPr>
+                  <pic:blipFill>
+                    <a:blip r:embed="rId6"/>
+                    <a:stretch>
+                      <a:fillRect/>
+                    </a:stretch>
+                  </pic:blipFill>
+                  <pic:spPr>
+                    <a:xfrm>
+                      <a:off x="0" y="0"/>
+                      <a:ext cx="5731510" cy="548005"/>
+                    </a:xfrm>
+                    <a:prstGeom prst="rect">
+                      <a:avLst/>
+                    </a:prstGeom>
+                  </pic:spPr>
+                </pic:pic>
+              </a:graphicData>
+            </a:graphic>
+          </wp:inline>
+        </w:drawing>
+      </w:r>
+    </w:p>
+    <w:p>
+      <w:pPr>
+        <w:rPr>
+          <w:lang w:val="en-US"/>
+        </w:rPr>
+      </w:pPr>
+      <w:r>
+        <w:rPr>
+          <w:lang w:val="en-US"/>
+        </w:rPr>
+        <w:t>I can then plug a request into postman like as follows, and send a request for a result.</w:t>
+      </w:r>
+    </w:p>
+    <w:p>
+      <w:pPr>
+        <w:rPr>
+          <w:lang w:val="en-US"/>
+        </w:rPr>
+      </w:pPr>
+      <w:r>
+        <w:rPr>
+          <w:lang w:val="en-US"/>
+        </w:rPr>
+        <w:lastRenderedPageBreak/>
+        <w:drawing>
+          <wp:inline distT="0" distB="0" distL="0" distR="0" wp14:anchorId="24B97CCB" wp14:editId="75519078">
+            <wp:extent cx="5731510" cy="4204970"/>
+            <wp:effectExtent l="0" t="0" r="2540" b="5080"/>
+            <wp:docPr id="4" name="Picture 4" descr="Graphical user interface, text, application, email&#10;&#10;Description automatically generated"/>
+            <wp:cNvGraphicFramePr>
+              <a:graphicFrameLocks xmlns:a="http://schemas.openxmlformats.org/drawingml/2006/main" noChangeAspect="1"/>
+            </wp:cNvGraphicFramePr>
+            <a:graphic xmlns:a="http://schemas.openxmlformats.org/drawingml/2006/main">
+              <a:graphicData uri="http://schemas.openxmlformats.org/drawingml/2006/picture">
+                <pic:pic xmlns:pic="http://schemas.openxmlformats.org/drawingml/2006/picture">
+                  <pic:nvPicPr>
+                    <pic:cNvPr id="4" name="Picture 4" descr="Graphical user interface, text, application, email&#10;&#10;Description automatically generated"/>
+                    <pic:cNvPicPr/>
+                  </pic:nvPicPr>
+                  <pic:blipFill>
+                    <a:blip r:embed="rId7"/>
+                    <a:stretch>
+                      <a:fillRect/>
+                    </a:stretch>
+                  </pic:blipFill>
+                  <pic:spPr>
+                    <a:xfrm>
+                      <a:off x="0" y="0"/>
+                      <a:ext cx="5731510" cy="4204970"/>
+                    </a:xfrm>
+                    <a:prstGeom prst="rect">
+                      <a:avLst/>
+                    </a:prstGeom>
+                  </pic:spPr>
+                </pic:pic>
+              </a:graphicData>
+            </a:graphic>
+          </wp:inline>
+        </w:drawing>
+      </w:r>
+    </w:p>
+    <w:p>
+      <w:pPr>
+        <w:rPr>
+          <w:lang w:val="en-US"/>
+        </w:rPr>
+      </w:pPr>
+      <w:r>
+        <w:rPr>
+          <w:lang w:val="en-US"/>
+        </w:rPr>
+        <w:t>I can then make amendments, such as the headers to test each request.</w:t>
+      </w:r>
+    </w:p>
+    <w:p>
+      <w:pPr>
+        <w:rPr>
+          <w:lang w:val="en-US"/>
+        </w:rPr>
+      </w:pPr>
+      <w:r>
+        <w:rPr>
+          <w:lang w:val="en-US"/>
+        </w:rPr>
+        <w:drawing>
+          <wp:inline distT="0" distB="0" distL="0" distR="0" wp14:anchorId="3F6BE6DB" wp14:editId="2B476488">
+            <wp:extent cx="5731510" cy="2718435"/>
+            <wp:effectExtent l="0" t="0" r="2540" b="5715"/>
+            <wp:docPr id="5" name="Picture 5" descr="Graphical user interface, text, application, email&#10;&#10;Description automatically generated"/>
+            <wp:cNvGraphicFramePr>
+              <a:graphicFrameLocks xmlns:a="http://schemas.openxmlformats.org/drawingml/2006/main" noChangeAspect="1"/>
+            </wp:cNvGraphicFramePr>
+            <a:graphic xmlns:a="http://schemas.openxmlformats.org/drawingml/2006/main">
+              <a:graphicData uri="http://schemas.openxmlformats.org/drawingml/2006/picture">
+                <pic:pic xmlns:pic="http://schemas.openxmlformats.org/drawingml/2006/picture">
+                  <pic:nvPicPr>
+                    <pic:cNvPr id="5" name="Picture 5" descr="Graphical user interface, text, application, email&#10;&#10;Description automatically generated"/>
+                    <pic:cNvPicPr/>
+                  </pic:nvPicPr>
+                  <pic:blipFill>
+                    <a:blip r:embed="rId8"/>
+                    <a:stretch>
+                      <a:fillRect/>
+                    </a:stretch>
+                  </pic:blipFill>
+                  <pic:spPr>
+                    <a:xfrm>
+                      <a:off x="0" y="0"/>
+                      <a:ext cx="5731510" cy="2718435"/>
+                    </a:xfrm>
+                    <a:prstGeom prst="rect">
+                      <a:avLst/>
+                    </a:prstGeom>
+                  </pic:spPr>
+                </pic:pic>
+              </a:graphicData>
+            </a:graphic>
+          </wp:inline>
+        </w:drawing>
+      </w:r>
+    </w:p>
+    <w:p>
+      <w:pPr>
+        <w:pStyle w:val="Heading2"/>
+        <w:rPr>
+          <w:lang w:val="en-US"/>
+        </w:rPr>
+      </w:pPr>
+      <w:r>
+        <w:rPr>
+          <w:lang w:val="en-US"/>
+        </w:rPr>
+        <w:t>Unit Testing</w:t>
+      </w:r>
+    </w:p>
+    <w:p>
+      <w:pPr>
+        <w:pStyle w:val="Heading2"/>
+        <w:rPr>
+          <w:lang w:val="en-US"/>
+        </w:rPr>
+      </w:pPr>
+      <w:r>
+        <w:rPr>
+          <w:lang w:val="en-US"/>
+        </w:rPr>
+        <w:t>Github Workflows</w:t>
       </w:r>
     </w:p>
     <w:p>
@@ -264,6 +547,7 @@
               <w:rPr>
                 <w:lang w:val="en-US"/>
               </w:rPr>
+              <w:lastRenderedPageBreak/>
               <w:t>1</w:t>
             </w:r>
           </w:p>
@@ -344,16 +628,8 @@
               <w:rPr>
                 <w:lang w:val="en-US"/>
               </w:rPr>
-              <w:t xml:space="preserve">As </w:t>
-            </w:r>
-            <w:proofErr w:type="gramStart"/>
-            <w:r>
-              <w:rPr>
-                <w:lang w:val="en-US"/>
-              </w:rPr>
-              <w:t>expected</w:t>
-            </w:r>
-            <w:proofErr w:type="gramEnd"/>
+              <w:t>As expected</w:t>
+            </w:r>
           </w:p>
         </w:tc>
         <w:tc>
@@ -476,7 +752,6 @@
               </w:rPr>
               <w:t xml:space="preserve">As </w:t>
             </w:r>
-            <w:proofErr w:type="gramStart"/>
             <w:r>
               <w:rPr>
                 <w:lang w:val="en-US"/>
@@ -489,7 +764,6 @@
               </w:rPr>
               <w:t>xpected</w:t>
             </w:r>
-            <w:proofErr w:type="gramEnd"/>
           </w:p>
         </w:tc>
         <w:tc>
@@ -610,16 +884,8 @@
               <w:rPr>
                 <w:lang w:val="en-US"/>
               </w:rPr>
-              <w:t xml:space="preserve">As </w:t>
-            </w:r>
-            <w:proofErr w:type="gramStart"/>
-            <w:r>
-              <w:rPr>
-                <w:lang w:val="en-US"/>
-              </w:rPr>
-              <w:t>expected</w:t>
-            </w:r>
-            <w:proofErr w:type="gramEnd"/>
+              <w:t>As expected</w:t>
+            </w:r>
           </w:p>
         </w:tc>
         <w:tc>
@@ -740,16 +1006,8 @@
               <w:rPr>
                 <w:lang w:val="en-US"/>
               </w:rPr>
-              <w:t xml:space="preserve">As </w:t>
-            </w:r>
-            <w:proofErr w:type="gramStart"/>
-            <w:r>
-              <w:rPr>
-                <w:lang w:val="en-US"/>
-              </w:rPr>
-              <w:t>expected</w:t>
-            </w:r>
-            <w:proofErr w:type="gramEnd"/>
+              <w:t>As expected</w:t>
+            </w:r>
           </w:p>
         </w:tc>
         <w:tc>
@@ -812,6 +1070,12 @@
               </w:rPr>
               <w:t>Acquire User information with Authorization header</w:t>
             </w:r>
+            <w:r>
+              <w:rPr>
+                <w:lang w:val="en-US"/>
+              </w:rPr>
+              <w:t xml:space="preserve"> without logging in.</w:t>
+            </w:r>
           </w:p>
         </w:tc>
         <w:tc>
@@ -850,7 +1114,13 @@
               <w:rPr>
                 <w:lang w:val="en-US"/>
               </w:rPr>
-              <w:t>Server to respond with 200 plus a welcome message.</w:t>
+              <w:t>Server to respond with</w:t>
+            </w:r>
+            <w:r>
+              <w:rPr>
+                <w:lang w:val="en-US"/>
+              </w:rPr>
+              <w:t xml:space="preserve"> 401</w:t>
             </w:r>
           </w:p>
         </w:tc>
@@ -870,16 +1140,8 @@
               <w:rPr>
                 <w:lang w:val="en-US"/>
               </w:rPr>
-              <w:t xml:space="preserve">As </w:t>
-            </w:r>
-            <w:proofErr w:type="gramStart"/>
-            <w:r>
-              <w:rPr>
-                <w:lang w:val="en-US"/>
-              </w:rPr>
-              <w:t>expected</w:t>
-            </w:r>
-            <w:proofErr w:type="gramEnd"/>
+              <w:t>As expected</w:t>
+            </w:r>
           </w:p>
         </w:tc>
         <w:tc>
@@ -936,6 +1198,12 @@
                 <w:lang w:val="en-US"/>
               </w:rPr>
             </w:pPr>
+            <w:r>
+              <w:rPr>
+                <w:lang w:val="en-US"/>
+              </w:rPr>
+              <w:t>Login a user with empty credentials</w:t>
+            </w:r>
           </w:p>
         </w:tc>
         <w:tc>
@@ -950,6 +1218,12 @@
                 <w:lang w:val="en-US"/>
               </w:rPr>
             </w:pPr>
+            <w:r>
+              <w:rPr>
+                <w:lang w:val="en-US"/>
+              </w:rPr>
+              <w:t>Postman</w:t>
+            </w:r>
           </w:p>
         </w:tc>
         <w:tc>
@@ -964,6 +1238,12 @@
                 <w:lang w:val="en-US"/>
               </w:rPr>
             </w:pPr>
+            <w:r>
+              <w:rPr>
+                <w:lang w:val="en-US"/>
+              </w:rPr>
+              <w:t>Server to respond 400 and an error message</w:t>
+            </w:r>
           </w:p>
         </w:tc>
         <w:tc>
@@ -978,6 +1258,12 @@
                 <w:lang w:val="en-US"/>
               </w:rPr>
             </w:pPr>
+            <w:r>
+              <w:rPr>
+                <w:lang w:val="en-US"/>
+              </w:rPr>
+              <w:t>As expected</w:t>
+            </w:r>
           </w:p>
         </w:tc>
         <w:tc>
@@ -992,6 +1278,12 @@
                 <w:lang w:val="en-US"/>
               </w:rPr>
             </w:pPr>
+            <w:r>
+              <w:rPr>
+                <w:lang w:val="en-US"/>
+              </w:rPr>
+              <w:t>Pass</w:t>
+            </w:r>
           </w:p>
         </w:tc>
       </w:tr>
@@ -1008,6 +1300,12 @@
                 <w:lang w:val="en-US"/>
               </w:rPr>
             </w:pPr>
+            <w:r>
+              <w:rPr>
+                <w:lang w:val="en-US"/>
+              </w:rPr>
+              <w:t>7</w:t>
+            </w:r>
           </w:p>
         </w:tc>
         <w:tc>
@@ -1022,6 +1320,18 @@
                 <w:lang w:val="en-US"/>
               </w:rPr>
             </w:pPr>
+            <w:r>
+              <w:rPr>
+                <w:lang w:val="en-US"/>
+              </w:rPr>
+              <w:t xml:space="preserve">Login a user with invalid </w:t>
+            </w:r>
+            <w:r>
+              <w:rPr>
+                <w:lang w:val="en-US"/>
+              </w:rPr>
+              <w:t>credentials</w:t>
+            </w:r>
           </w:p>
         </w:tc>
         <w:tc>
@@ -1036,6 +1346,12 @@
                 <w:lang w:val="en-US"/>
               </w:rPr>
             </w:pPr>
+            <w:r>
+              <w:rPr>
+                <w:lang w:val="en-US"/>
+              </w:rPr>
+              <w:t>Postman</w:t>
+            </w:r>
           </w:p>
         </w:tc>
         <w:tc>
@@ -1050,6 +1366,12 @@
                 <w:lang w:val="en-US"/>
               </w:rPr>
             </w:pPr>
+            <w:r>
+              <w:rPr>
+                <w:lang w:val="en-US"/>
+              </w:rPr>
+              <w:t>Server to respond with 401</w:t>
+            </w:r>
           </w:p>
         </w:tc>
         <w:tc>
@@ -1064,6 +1386,12 @@
                 <w:lang w:val="en-US"/>
               </w:rPr>
             </w:pPr>
+            <w:r>
+              <w:rPr>
+                <w:lang w:val="en-US"/>
+              </w:rPr>
+              <w:t>As expected</w:t>
+            </w:r>
           </w:p>
         </w:tc>
         <w:tc>
@@ -1078,6 +1406,12 @@
                 <w:lang w:val="en-US"/>
               </w:rPr>
             </w:pPr>
+            <w:r>
+              <w:rPr>
+                <w:lang w:val="en-US"/>
+              </w:rPr>
+              <w:t>Pass</w:t>
+            </w:r>
           </w:p>
         </w:tc>
       </w:tr>
@@ -1094,6 +1428,12 @@
                 <w:lang w:val="en-US"/>
               </w:rPr>
             </w:pPr>
+            <w:r>
+              <w:rPr>
+                <w:lang w:val="en-US"/>
+              </w:rPr>
+              <w:t>8</w:t>
+            </w:r>
           </w:p>
         </w:tc>
         <w:tc>
@@ -1108,6 +1448,12 @@
                 <w:lang w:val="en-US"/>
               </w:rPr>
             </w:pPr>
+            <w:r>
+              <w:rPr>
+                <w:lang w:val="en-US"/>
+              </w:rPr>
+              <w:t>Login a user with correct credentials</w:t>
+            </w:r>
           </w:p>
         </w:tc>
         <w:tc>
@@ -1122,6 +1468,12 @@
                 <w:lang w:val="en-US"/>
               </w:rPr>
             </w:pPr>
+            <w:r>
+              <w:rPr>
+                <w:lang w:val="en-US"/>
+              </w:rPr>
+              <w:t>Postman</w:t>
+            </w:r>
           </w:p>
         </w:tc>
         <w:tc>
@@ -1136,6 +1488,12 @@
                 <w:lang w:val="en-US"/>
               </w:rPr>
             </w:pPr>
+            <w:r>
+              <w:rPr>
+                <w:lang w:val="en-US"/>
+              </w:rPr>
+              <w:t>Server to respond with 200 and a welcome message</w:t>
+            </w:r>
           </w:p>
         </w:tc>
         <w:tc>
@@ -1150,6 +1508,12 @@
                 <w:lang w:val="en-US"/>
               </w:rPr>
             </w:pPr>
+            <w:r>
+              <w:rPr>
+                <w:lang w:val="en-US"/>
+              </w:rPr>
+              <w:t>As expected</w:t>
+            </w:r>
           </w:p>
         </w:tc>
         <w:tc>
@@ -1164,6 +1528,12 @@
                 <w:lang w:val="en-US"/>
               </w:rPr>
             </w:pPr>
+            <w:r>
+              <w:rPr>
+                <w:lang w:val="en-US"/>
+              </w:rPr>
+              <w:t>Pass</w:t>
+            </w:r>
           </w:p>
         </w:tc>
       </w:tr>
@@ -1180,6 +1550,12 @@
                 <w:lang w:val="en-US"/>
               </w:rPr>
             </w:pPr>
+            <w:r>
+              <w:rPr>
+                <w:lang w:val="en-US"/>
+              </w:rPr>
+              <w:t>9</w:t>
+            </w:r>
           </w:p>
         </w:tc>
         <w:tc>
@@ -1194,6 +1570,12 @@
                 <w:lang w:val="en-US"/>
               </w:rPr>
             </w:pPr>
+            <w:r>
+              <w:rPr>
+                <w:lang w:val="en-US"/>
+              </w:rPr>
+              <w:t>Acquire user information after logging in</w:t>
+            </w:r>
           </w:p>
         </w:tc>
         <w:tc>
@@ -1208,6 +1590,12 @@
                 <w:lang w:val="en-US"/>
               </w:rPr>
             </w:pPr>
+            <w:r>
+              <w:rPr>
+                <w:lang w:val="en-US"/>
+              </w:rPr>
+              <w:t>Postman</w:t>
+            </w:r>
           </w:p>
         </w:tc>
         <w:tc>
@@ -1222,6 +1610,12 @@
                 <w:lang w:val="en-US"/>
               </w:rPr>
             </w:pPr>
+            <w:r>
+              <w:rPr>
+                <w:lang w:val="en-US"/>
+              </w:rPr>
+              <w:t>Server to respond with User information</w:t>
+            </w:r>
           </w:p>
         </w:tc>
         <w:tc>
@@ -1236,6 +1630,12 @@
                 <w:lang w:val="en-US"/>
               </w:rPr>
             </w:pPr>
+            <w:r>
+              <w:rPr>
+                <w:lang w:val="en-US"/>
+              </w:rPr>
+              <w:t>Server responded 401 (Please Log in)</w:t>
+            </w:r>
           </w:p>
         </w:tc>
         <w:tc>
@@ -1250,6 +1650,12 @@
                 <w:lang w:val="en-US"/>
               </w:rPr>
             </w:pPr>
+            <w:r>
+              <w:rPr>
+                <w:lang w:val="en-US"/>
+              </w:rPr>
+              <w:t>Fail</w:t>
+            </w:r>
           </w:p>
         </w:tc>
       </w:tr>
@@ -1266,6 +1672,12 @@
                 <w:lang w:val="en-US"/>
               </w:rPr>
             </w:pPr>
+            <w:r>
+              <w:rPr>
+                <w:lang w:val="en-US"/>
+              </w:rPr>
+              <w:t>10</w:t>
+            </w:r>
           </w:p>
         </w:tc>
         <w:tc>
@@ -1280,6 +1692,24 @@
                 <w:lang w:val="en-US"/>
               </w:rPr>
             </w:pPr>
+            <w:r>
+              <w:rPr>
+                <w:lang w:val="en-US"/>
+              </w:rPr>
+              <w:t xml:space="preserve">Action on test no. 9: </w:t>
+            </w:r>
+            <w:r>
+              <w:rPr>
+                <w:lang w:val="en-US"/>
+              </w:rPr>
+              <w:t xml:space="preserve">modified code </w:t>
+            </w:r>
+            <w:r>
+              <w:rPr>
+                <w:lang w:val="en-US"/>
+              </w:rPr>
+              <w:t>in BaseController – made the dictionary housing authenticated users static.</w:t>
+            </w:r>
           </w:p>
         </w:tc>
         <w:tc>
@@ -1294,6 +1724,12 @@
                 <w:lang w:val="en-US"/>
               </w:rPr>
             </w:pPr>
+            <w:r>
+              <w:rPr>
+                <w:lang w:val="en-US"/>
+              </w:rPr>
+              <w:t>Debug</w:t>
+            </w:r>
           </w:p>
         </w:tc>
         <w:tc>
@@ -1308,6 +1744,12 @@
                 <w:lang w:val="en-US"/>
               </w:rPr>
             </w:pPr>
+            <w:r>
+              <w:rPr>
+                <w:lang w:val="en-US"/>
+              </w:rPr>
+              <w:t>As with Test no. 9</w:t>
+            </w:r>
           </w:p>
         </w:tc>
         <w:tc>
@@ -1322,6 +1764,12 @@
                 <w:lang w:val="en-US"/>
               </w:rPr>
             </w:pPr>
+            <w:r>
+              <w:rPr>
+                <w:lang w:val="en-US"/>
+              </w:rPr>
+              <w:t>As Expected</w:t>
+            </w:r>
           </w:p>
         </w:tc>
         <w:tc>
@@ -1336,6 +1784,12 @@
                 <w:lang w:val="en-US"/>
               </w:rPr>
             </w:pPr>
+            <w:r>
+              <w:rPr>
+                <w:lang w:val="en-US"/>
+              </w:rPr>
+              <w:t>Pass</w:t>
+            </w:r>
           </w:p>
         </w:tc>
       </w:tr>
@@ -2231,7 +2685,6 @@
     <w:next w:val="Normal"/>
     <w:link w:val="Heading2Char"/>
     <w:uiPriority w:val="9"/>
-    <w:semiHidden/>
     <w:unhideWhenUsed/>
     <w:qFormat/>
     <w:rsid w:val="006113B5"/>
@@ -2294,7 +2747,6 @@
     <w:basedOn w:val="DefaultParagraphFont"/>
     <w:link w:val="Heading2"/>
     <w:uiPriority w:val="9"/>
-    <w:semiHidden/>
     <w:rsid w:val="006113B5"/>
     <w:rPr>
       <w:rFonts w:ascii="Berlin Sans FB" w:eastAsiaTheme="majorEastAsia" w:hAnsi="Berlin Sans FB" w:cstheme="majorBidi"/>

</xml_diff>

<commit_message>
No longer enforcing BasicAuth globally, opted for strategic placement
</commit_message>
<xml_diff>
--- a/Documents/Test Document.docx
+++ b/Documents/Test Document.docx
@@ -1768,7 +1768,19 @@
               <w:rPr>
                 <w:lang w:val="en-US"/>
               </w:rPr>
-              <w:t>As Expected</w:t>
+              <w:t xml:space="preserve">As </w:t>
+            </w:r>
+            <w:r>
+              <w:rPr>
+                <w:lang w:val="en-US"/>
+              </w:rPr>
+              <w:t>e</w:t>
+            </w:r>
+            <w:r>
+              <w:rPr>
+                <w:lang w:val="en-US"/>
+              </w:rPr>
+              <w:t>xpected</w:t>
             </w:r>
           </w:p>
         </w:tc>
@@ -1806,6 +1818,12 @@
                 <w:lang w:val="en-US"/>
               </w:rPr>
             </w:pPr>
+            <w:r>
+              <w:rPr>
+                <w:lang w:val="en-US"/>
+              </w:rPr>
+              <w:t>11</w:t>
+            </w:r>
           </w:p>
         </w:tc>
         <w:tc>
@@ -1820,6 +1838,12 @@
                 <w:lang w:val="en-US"/>
               </w:rPr>
             </w:pPr>
+            <w:r>
+              <w:rPr>
+                <w:lang w:val="en-US"/>
+              </w:rPr>
+              <w:t>Send logout message</w:t>
+            </w:r>
           </w:p>
         </w:tc>
         <w:tc>
@@ -1834,6 +1858,746 @@
                 <w:lang w:val="en-US"/>
               </w:rPr>
             </w:pPr>
+            <w:r>
+              <w:rPr>
+                <w:lang w:val="en-US"/>
+              </w:rPr>
+              <w:t>Postman</w:t>
+            </w:r>
+          </w:p>
+        </w:tc>
+        <w:tc>
+          <w:tcPr>
+            <w:tcW w:w="1489" w:type="dxa"/>
+            <w:vAlign w:val="center"/>
+          </w:tcPr>
+          <w:p>
+            <w:pPr>
+              <w:jc w:val="left"/>
+              <w:rPr>
+                <w:lang w:val="en-US"/>
+              </w:rPr>
+            </w:pPr>
+            <w:r>
+              <w:rPr>
+                <w:lang w:val="en-US"/>
+              </w:rPr>
+              <w:t xml:space="preserve">Server to respond with 200 and a </w:t>
+            </w:r>
+            <w:r>
+              <w:rPr>
+                <w:lang w:val="en-US"/>
+              </w:rPr>
+              <w:lastRenderedPageBreak/>
+              <w:t>goodbye message</w:t>
+            </w:r>
+          </w:p>
+        </w:tc>
+        <w:tc>
+          <w:tcPr>
+            <w:tcW w:w="1463" w:type="dxa"/>
+            <w:vAlign w:val="center"/>
+          </w:tcPr>
+          <w:p>
+            <w:pPr>
+              <w:jc w:val="left"/>
+              <w:rPr>
+                <w:lang w:val="en-US"/>
+              </w:rPr>
+            </w:pPr>
+            <w:r>
+              <w:rPr>
+                <w:lang w:val="en-US"/>
+              </w:rPr>
+              <w:lastRenderedPageBreak/>
+              <w:t>As expected</w:t>
+            </w:r>
+          </w:p>
+        </w:tc>
+        <w:tc>
+          <w:tcPr>
+            <w:tcW w:w="1486" w:type="dxa"/>
+            <w:vAlign w:val="center"/>
+          </w:tcPr>
+          <w:p>
+            <w:pPr>
+              <w:jc w:val="center"/>
+              <w:rPr>
+                <w:lang w:val="en-US"/>
+              </w:rPr>
+            </w:pPr>
+            <w:r>
+              <w:rPr>
+                <w:lang w:val="en-US"/>
+              </w:rPr>
+              <w:t>Pass</w:t>
+            </w:r>
+          </w:p>
+        </w:tc>
+      </w:tr>
+      <w:tr>
+        <w:tc>
+          <w:tcPr>
+            <w:tcW w:w="1176" w:type="dxa"/>
+            <w:vAlign w:val="center"/>
+          </w:tcPr>
+          <w:p>
+            <w:pPr>
+              <w:jc w:val="center"/>
+              <w:rPr>
+                <w:lang w:val="en-US"/>
+              </w:rPr>
+            </w:pPr>
+            <w:r>
+              <w:rPr>
+                <w:lang w:val="en-US"/>
+              </w:rPr>
+              <w:t>12</w:t>
+            </w:r>
+          </w:p>
+        </w:tc>
+        <w:tc>
+          <w:tcPr>
+            <w:tcW w:w="2080" w:type="dxa"/>
+            <w:vAlign w:val="center"/>
+          </w:tcPr>
+          <w:p>
+            <w:pPr>
+              <w:jc w:val="left"/>
+              <w:rPr>
+                <w:lang w:val="en-US"/>
+              </w:rPr>
+            </w:pPr>
+            <w:r>
+              <w:rPr>
+                <w:lang w:val="en-US"/>
+              </w:rPr>
+              <w:t>Send logout message while already logged out</w:t>
+            </w:r>
+          </w:p>
+        </w:tc>
+        <w:tc>
+          <w:tcPr>
+            <w:tcW w:w="1322" w:type="dxa"/>
+            <w:vAlign w:val="center"/>
+          </w:tcPr>
+          <w:p>
+            <w:pPr>
+              <w:jc w:val="center"/>
+              <w:rPr>
+                <w:lang w:val="en-US"/>
+              </w:rPr>
+            </w:pPr>
+            <w:r>
+              <w:rPr>
+                <w:lang w:val="en-US"/>
+              </w:rPr>
+              <w:t>Postman</w:t>
+            </w:r>
+          </w:p>
+        </w:tc>
+        <w:tc>
+          <w:tcPr>
+            <w:tcW w:w="1489" w:type="dxa"/>
+            <w:vAlign w:val="center"/>
+          </w:tcPr>
+          <w:p>
+            <w:pPr>
+              <w:jc w:val="left"/>
+              <w:rPr>
+                <w:lang w:val="en-US"/>
+              </w:rPr>
+            </w:pPr>
+            <w:r>
+              <w:rPr>
+                <w:lang w:val="en-US"/>
+              </w:rPr>
+              <w:t>Server to respond with “You are already logged out”</w:t>
+            </w:r>
+          </w:p>
+        </w:tc>
+        <w:tc>
+          <w:tcPr>
+            <w:tcW w:w="1463" w:type="dxa"/>
+            <w:vAlign w:val="center"/>
+          </w:tcPr>
+          <w:p>
+            <w:pPr>
+              <w:jc w:val="left"/>
+              <w:rPr>
+                <w:lang w:val="en-US"/>
+              </w:rPr>
+            </w:pPr>
+            <w:r>
+              <w:rPr>
+                <w:lang w:val="en-US"/>
+              </w:rPr>
+              <w:t>As expected</w:t>
+            </w:r>
+          </w:p>
+        </w:tc>
+        <w:tc>
+          <w:tcPr>
+            <w:tcW w:w="1486" w:type="dxa"/>
+            <w:vAlign w:val="center"/>
+          </w:tcPr>
+          <w:p>
+            <w:pPr>
+              <w:jc w:val="center"/>
+              <w:rPr>
+                <w:lang w:val="en-US"/>
+              </w:rPr>
+            </w:pPr>
+            <w:r>
+              <w:rPr>
+                <w:lang w:val="en-US"/>
+              </w:rPr>
+              <w:t>Pass</w:t>
+            </w:r>
+          </w:p>
+        </w:tc>
+      </w:tr>
+      <w:tr>
+        <w:tc>
+          <w:tcPr>
+            <w:tcW w:w="1176" w:type="dxa"/>
+            <w:vAlign w:val="center"/>
+          </w:tcPr>
+          <w:p>
+            <w:pPr>
+              <w:jc w:val="center"/>
+              <w:rPr>
+                <w:lang w:val="en-US"/>
+              </w:rPr>
+            </w:pPr>
+            <w:r>
+              <w:rPr>
+                <w:lang w:val="en-US"/>
+              </w:rPr>
+              <w:t>13</w:t>
+            </w:r>
+          </w:p>
+        </w:tc>
+        <w:tc>
+          <w:tcPr>
+            <w:tcW w:w="2080" w:type="dxa"/>
+            <w:vAlign w:val="center"/>
+          </w:tcPr>
+          <w:p>
+            <w:pPr>
+              <w:jc w:val="left"/>
+              <w:rPr>
+                <w:lang w:val="en-US"/>
+              </w:rPr>
+            </w:pPr>
+            <w:r>
+              <w:rPr>
+                <w:lang w:val="en-US"/>
+              </w:rPr>
+              <w:t>Login with user that doesn’t exist</w:t>
+            </w:r>
+          </w:p>
+        </w:tc>
+        <w:tc>
+          <w:tcPr>
+            <w:tcW w:w="1322" w:type="dxa"/>
+            <w:vAlign w:val="center"/>
+          </w:tcPr>
+          <w:p>
+            <w:pPr>
+              <w:jc w:val="center"/>
+              <w:rPr>
+                <w:lang w:val="en-US"/>
+              </w:rPr>
+            </w:pPr>
+            <w:r>
+              <w:rPr>
+                <w:lang w:val="en-US"/>
+              </w:rPr>
+              <w:t>Postman</w:t>
+            </w:r>
+          </w:p>
+        </w:tc>
+        <w:tc>
+          <w:tcPr>
+            <w:tcW w:w="1489" w:type="dxa"/>
+            <w:vAlign w:val="center"/>
+          </w:tcPr>
+          <w:p>
+            <w:pPr>
+              <w:jc w:val="left"/>
+              <w:rPr>
+                <w:lang w:val="en-US"/>
+              </w:rPr>
+            </w:pPr>
+            <w:r>
+              <w:rPr>
+                <w:lang w:val="en-US"/>
+              </w:rPr>
+              <w:t>Server to respond with 401 and to request the user registers</w:t>
+            </w:r>
+          </w:p>
+        </w:tc>
+        <w:tc>
+          <w:tcPr>
+            <w:tcW w:w="1463" w:type="dxa"/>
+            <w:vAlign w:val="center"/>
+          </w:tcPr>
+          <w:p>
+            <w:pPr>
+              <w:jc w:val="left"/>
+              <w:rPr>
+                <w:lang w:val="en-US"/>
+              </w:rPr>
+            </w:pPr>
+            <w:r>
+              <w:rPr>
+                <w:lang w:val="en-US"/>
+              </w:rPr>
+              <w:t>As expected</w:t>
+            </w:r>
+          </w:p>
+        </w:tc>
+        <w:tc>
+          <w:tcPr>
+            <w:tcW w:w="1486" w:type="dxa"/>
+            <w:vAlign w:val="center"/>
+          </w:tcPr>
+          <w:p>
+            <w:pPr>
+              <w:jc w:val="center"/>
+              <w:rPr>
+                <w:lang w:val="en-US"/>
+              </w:rPr>
+            </w:pPr>
+            <w:r>
+              <w:rPr>
+                <w:lang w:val="en-US"/>
+              </w:rPr>
+              <w:t>Pass</w:t>
+            </w:r>
+          </w:p>
+        </w:tc>
+      </w:tr>
+      <w:tr>
+        <w:tc>
+          <w:tcPr>
+            <w:tcW w:w="1176" w:type="dxa"/>
+            <w:vAlign w:val="center"/>
+          </w:tcPr>
+          <w:p>
+            <w:pPr>
+              <w:jc w:val="center"/>
+              <w:rPr>
+                <w:lang w:val="en-US"/>
+              </w:rPr>
+            </w:pPr>
+            <w:r>
+              <w:rPr>
+                <w:lang w:val="en-US"/>
+              </w:rPr>
+              <w:t>14</w:t>
+            </w:r>
+          </w:p>
+        </w:tc>
+        <w:tc>
+          <w:tcPr>
+            <w:tcW w:w="2080" w:type="dxa"/>
+            <w:vAlign w:val="center"/>
+          </w:tcPr>
+          <w:p>
+            <w:pPr>
+              <w:jc w:val="left"/>
+              <w:rPr>
+                <w:lang w:val="en-US"/>
+              </w:rPr>
+            </w:pPr>
+            <w:r>
+              <w:rPr>
+                <w:lang w:val="en-US"/>
+              </w:rPr>
+              <w:t>Register a new user with missing fields</w:t>
+            </w:r>
+          </w:p>
+        </w:tc>
+        <w:tc>
+          <w:tcPr>
+            <w:tcW w:w="1322" w:type="dxa"/>
+            <w:vAlign w:val="center"/>
+          </w:tcPr>
+          <w:p>
+            <w:pPr>
+              <w:jc w:val="center"/>
+              <w:rPr>
+                <w:lang w:val="en-US"/>
+              </w:rPr>
+            </w:pPr>
+            <w:r>
+              <w:rPr>
+                <w:lang w:val="en-US"/>
+              </w:rPr>
+              <w:t>Postman</w:t>
+            </w:r>
+          </w:p>
+        </w:tc>
+        <w:tc>
+          <w:tcPr>
+            <w:tcW w:w="1489" w:type="dxa"/>
+            <w:vAlign w:val="center"/>
+          </w:tcPr>
+          <w:p>
+            <w:pPr>
+              <w:jc w:val="left"/>
+              <w:rPr>
+                <w:lang w:val="en-US"/>
+              </w:rPr>
+            </w:pPr>
+            <w:r>
+              <w:rPr>
+                <w:lang w:val="en-US"/>
+              </w:rPr>
+              <w:t>Server to respond with 400 and an error message</w:t>
+            </w:r>
+          </w:p>
+        </w:tc>
+        <w:tc>
+          <w:tcPr>
+            <w:tcW w:w="1463" w:type="dxa"/>
+            <w:vAlign w:val="center"/>
+          </w:tcPr>
+          <w:p>
+            <w:pPr>
+              <w:jc w:val="left"/>
+              <w:rPr>
+                <w:lang w:val="en-US"/>
+              </w:rPr>
+            </w:pPr>
+            <w:r>
+              <w:rPr>
+                <w:lang w:val="en-US"/>
+              </w:rPr>
+              <w:t>Responded with 401 and asked to login or register</w:t>
+            </w:r>
+          </w:p>
+        </w:tc>
+        <w:tc>
+          <w:tcPr>
+            <w:tcW w:w="1486" w:type="dxa"/>
+            <w:vAlign w:val="center"/>
+          </w:tcPr>
+          <w:p>
+            <w:pPr>
+              <w:jc w:val="center"/>
+              <w:rPr>
+                <w:lang w:val="en-US"/>
+              </w:rPr>
+            </w:pPr>
+            <w:r>
+              <w:rPr>
+                <w:lang w:val="en-US"/>
+              </w:rPr>
+              <w:t>Fail</w:t>
+            </w:r>
+          </w:p>
+        </w:tc>
+      </w:tr>
+      <w:tr>
+        <w:tc>
+          <w:tcPr>
+            <w:tcW w:w="1176" w:type="dxa"/>
+            <w:vAlign w:val="center"/>
+          </w:tcPr>
+          <w:p>
+            <w:pPr>
+              <w:jc w:val="center"/>
+              <w:rPr>
+                <w:lang w:val="en-US"/>
+              </w:rPr>
+            </w:pPr>
+            <w:r>
+              <w:rPr>
+                <w:lang w:val="en-US"/>
+              </w:rPr>
+              <w:t>15</w:t>
+            </w:r>
+          </w:p>
+        </w:tc>
+        <w:tc>
+          <w:tcPr>
+            <w:tcW w:w="2080" w:type="dxa"/>
+            <w:vAlign w:val="center"/>
+          </w:tcPr>
+          <w:p>
+            <w:pPr>
+              <w:jc w:val="left"/>
+              <w:rPr>
+                <w:lang w:val="en-US"/>
+              </w:rPr>
+            </w:pPr>
+            <w:r>
+              <w:rPr>
+                <w:lang w:val="en-US"/>
+              </w:rPr>
+              <w:t>Action on test no. 14: modified code in</w:t>
+            </w:r>
+            <w:r>
+              <w:rPr>
+                <w:lang w:val="en-US"/>
+              </w:rPr>
+              <w:t xml:space="preserve"> BaseContoller to no longer enforce BasicAuth for every endpoint. Now enforcing on UserController and the Login/Logout methods in the Authentication controller</w:t>
+            </w:r>
+            <w:r>
+              <w:rPr>
+                <w:lang w:val="en-US"/>
+              </w:rPr>
+              <w:t xml:space="preserve"> </w:t>
+            </w:r>
+          </w:p>
+        </w:tc>
+        <w:tc>
+          <w:tcPr>
+            <w:tcW w:w="1322" w:type="dxa"/>
+            <w:vAlign w:val="center"/>
+          </w:tcPr>
+          <w:p>
+            <w:pPr>
+              <w:jc w:val="center"/>
+              <w:rPr>
+                <w:lang w:val="en-US"/>
+              </w:rPr>
+            </w:pPr>
+            <w:r>
+              <w:rPr>
+                <w:lang w:val="en-US"/>
+              </w:rPr>
+              <w:t>Debug</w:t>
+            </w:r>
+          </w:p>
+        </w:tc>
+        <w:tc>
+          <w:tcPr>
+            <w:tcW w:w="1489" w:type="dxa"/>
+            <w:vAlign w:val="center"/>
+          </w:tcPr>
+          <w:p>
+            <w:pPr>
+              <w:jc w:val="left"/>
+              <w:rPr>
+                <w:lang w:val="en-US"/>
+              </w:rPr>
+            </w:pPr>
+            <w:r>
+              <w:rPr>
+                <w:lang w:val="en-US"/>
+              </w:rPr>
+              <w:t>As with Test no. 14</w:t>
+            </w:r>
+          </w:p>
+        </w:tc>
+        <w:tc>
+          <w:tcPr>
+            <w:tcW w:w="1463" w:type="dxa"/>
+            <w:vAlign w:val="center"/>
+          </w:tcPr>
+          <w:p>
+            <w:pPr>
+              <w:jc w:val="left"/>
+              <w:rPr>
+                <w:lang w:val="en-US"/>
+              </w:rPr>
+            </w:pPr>
+            <w:r>
+              <w:rPr>
+                <w:lang w:val="en-US"/>
+              </w:rPr>
+              <w:t>As expected</w:t>
+            </w:r>
+          </w:p>
+        </w:tc>
+        <w:tc>
+          <w:tcPr>
+            <w:tcW w:w="1486" w:type="dxa"/>
+            <w:vAlign w:val="center"/>
+          </w:tcPr>
+          <w:p>
+            <w:pPr>
+              <w:jc w:val="center"/>
+              <w:rPr>
+                <w:lang w:val="en-US"/>
+              </w:rPr>
+            </w:pPr>
+            <w:r>
+              <w:rPr>
+                <w:lang w:val="en-US"/>
+              </w:rPr>
+              <w:t>Pass</w:t>
+            </w:r>
+          </w:p>
+        </w:tc>
+      </w:tr>
+      <w:tr>
+        <w:tc>
+          <w:tcPr>
+            <w:tcW w:w="1176" w:type="dxa"/>
+            <w:vAlign w:val="center"/>
+          </w:tcPr>
+          <w:p>
+            <w:pPr>
+              <w:jc w:val="center"/>
+              <w:rPr>
+                <w:lang w:val="en-US"/>
+              </w:rPr>
+            </w:pPr>
+            <w:r>
+              <w:rPr>
+                <w:lang w:val="en-US"/>
+              </w:rPr>
+              <w:t>16</w:t>
+            </w:r>
+          </w:p>
+        </w:tc>
+        <w:tc>
+          <w:tcPr>
+            <w:tcW w:w="2080" w:type="dxa"/>
+            <w:vAlign w:val="center"/>
+          </w:tcPr>
+          <w:p>
+            <w:pPr>
+              <w:jc w:val="left"/>
+              <w:rPr>
+                <w:lang w:val="en-US"/>
+              </w:rPr>
+            </w:pPr>
+            <w:r>
+              <w:rPr>
+                <w:lang w:val="en-US"/>
+              </w:rPr>
+              <w:t>Register a new user</w:t>
+            </w:r>
+          </w:p>
+        </w:tc>
+        <w:tc>
+          <w:tcPr>
+            <w:tcW w:w="1322" w:type="dxa"/>
+            <w:vAlign w:val="center"/>
+          </w:tcPr>
+          <w:p>
+            <w:pPr>
+              <w:jc w:val="center"/>
+              <w:rPr>
+                <w:lang w:val="en-US"/>
+              </w:rPr>
+            </w:pPr>
+            <w:r>
+              <w:rPr>
+                <w:lang w:val="en-US"/>
+              </w:rPr>
+              <w:t>Postman</w:t>
+            </w:r>
+          </w:p>
+        </w:tc>
+        <w:tc>
+          <w:tcPr>
+            <w:tcW w:w="1489" w:type="dxa"/>
+            <w:vAlign w:val="center"/>
+          </w:tcPr>
+          <w:p>
+            <w:pPr>
+              <w:jc w:val="left"/>
+              <w:rPr>
+                <w:lang w:val="en-US"/>
+              </w:rPr>
+            </w:pPr>
+          </w:p>
+        </w:tc>
+        <w:tc>
+          <w:tcPr>
+            <w:tcW w:w="1463" w:type="dxa"/>
+            <w:vAlign w:val="center"/>
+          </w:tcPr>
+          <w:p>
+            <w:pPr>
+              <w:jc w:val="left"/>
+              <w:rPr>
+                <w:lang w:val="en-US"/>
+              </w:rPr>
+            </w:pPr>
+          </w:p>
+        </w:tc>
+        <w:tc>
+          <w:tcPr>
+            <w:tcW w:w="1486" w:type="dxa"/>
+            <w:vAlign w:val="center"/>
+          </w:tcPr>
+          <w:p>
+            <w:pPr>
+              <w:jc w:val="center"/>
+              <w:rPr>
+                <w:lang w:val="en-US"/>
+              </w:rPr>
+            </w:pPr>
+          </w:p>
+        </w:tc>
+      </w:tr>
+      <w:tr>
+        <w:tc>
+          <w:tcPr>
+            <w:tcW w:w="1176" w:type="dxa"/>
+            <w:vAlign w:val="center"/>
+          </w:tcPr>
+          <w:p>
+            <w:pPr>
+              <w:jc w:val="center"/>
+              <w:rPr>
+                <w:lang w:val="en-US"/>
+              </w:rPr>
+            </w:pPr>
+            <w:r>
+              <w:rPr>
+                <w:lang w:val="en-US"/>
+              </w:rPr>
+              <w:t>17</w:t>
+            </w:r>
+          </w:p>
+        </w:tc>
+        <w:tc>
+          <w:tcPr>
+            <w:tcW w:w="2080" w:type="dxa"/>
+            <w:vAlign w:val="center"/>
+          </w:tcPr>
+          <w:p>
+            <w:pPr>
+              <w:jc w:val="left"/>
+              <w:rPr>
+                <w:lang w:val="en-US"/>
+              </w:rPr>
+            </w:pPr>
+            <w:r>
+              <w:rPr>
+                <w:lang w:val="en-US"/>
+              </w:rPr>
+              <w:t>Attempt to register a user that already exists</w:t>
+            </w:r>
+          </w:p>
+        </w:tc>
+        <w:tc>
+          <w:tcPr>
+            <w:tcW w:w="1322" w:type="dxa"/>
+            <w:vAlign w:val="center"/>
+          </w:tcPr>
+          <w:p>
+            <w:pPr>
+              <w:jc w:val="center"/>
+              <w:rPr>
+                <w:lang w:val="en-US"/>
+              </w:rPr>
+            </w:pPr>
+            <w:r>
+              <w:rPr>
+                <w:lang w:val="en-US"/>
+              </w:rPr>
+              <w:t>Postman</w:t>
+            </w:r>
           </w:p>
         </w:tc>
         <w:tc>

</xml_diff>

<commit_message>
fix for admin creator not creating admin properly
</commit_message>
<xml_diff>
--- a/Documents/Test Document.docx
+++ b/Documents/Test Document.docx
@@ -132,6 +132,7 @@
       </w:pPr>
       <w:r>
         <w:rPr>
+          <w:noProof/>
           <w:lang w:val="en-US"/>
         </w:rPr>
         <w:drawing>
@@ -192,6 +193,7 @@
       </w:pPr>
       <w:r>
         <w:rPr>
+          <w:noProof/>
           <w:lang w:val="en-US"/>
         </w:rPr>
         <w:drawing>
@@ -252,6 +254,7 @@
       </w:pPr>
       <w:r>
         <w:rPr>
+          <w:noProof/>
           <w:lang w:val="en-US"/>
         </w:rPr>
         <w:lastRenderedPageBreak/>
@@ -313,6 +316,7 @@
       </w:pPr>
       <w:r>
         <w:rPr>
+          <w:noProof/>
           <w:lang w:val="en-US"/>
         </w:rPr>
         <w:drawing>
@@ -387,6 +391,7 @@
       </w:pPr>
       <w:r>
         <w:rPr>
+          <w:noProof/>
           <w:lang w:val="en-US"/>
         </w:rPr>
         <w:lastRenderedPageBreak/>
@@ -454,6 +459,7 @@
       </w:pPr>
       <w:r>
         <w:rPr>
+          <w:noProof/>
           <w:lang w:val="en-US"/>
         </w:rPr>
         <w:drawing>
@@ -547,6 +553,7 @@
       </w:pPr>
       <w:r>
         <w:rPr>
+          <w:noProof/>
           <w:lang w:val="en-US"/>
         </w:rPr>
         <w:lastRenderedPageBreak/>
@@ -718,6 +725,7 @@
       </w:pPr>
       <w:r>
         <w:rPr>
+          <w:noProof/>
           <w:lang w:val="en-US"/>
         </w:rPr>
         <w:drawing>
@@ -3541,6 +3549,494 @@
                 <w:lang w:val="en-US"/>
               </w:rPr>
               <w:lastRenderedPageBreak/>
+              <w:t>As expected</w:t>
+            </w:r>
+          </w:p>
+        </w:tc>
+        <w:tc>
+          <w:tcPr>
+            <w:tcW w:w="1486" w:type="dxa"/>
+            <w:vAlign w:val="center"/>
+          </w:tcPr>
+          <w:p>
+            <w:pPr>
+              <w:jc w:val="center"/>
+              <w:rPr>
+                <w:lang w:val="en-US"/>
+              </w:rPr>
+            </w:pPr>
+            <w:r>
+              <w:rPr>
+                <w:lang w:val="en-US"/>
+              </w:rPr>
+              <w:t>Pass</w:t>
+            </w:r>
+          </w:p>
+        </w:tc>
+      </w:tr>
+      <w:tr>
+        <w:tc>
+          <w:tcPr>
+            <w:tcW w:w="1176" w:type="dxa"/>
+            <w:vAlign w:val="center"/>
+          </w:tcPr>
+          <w:p>
+            <w:pPr>
+              <w:jc w:val="center"/>
+              <w:rPr>
+                <w:lang w:val="en-US"/>
+              </w:rPr>
+            </w:pPr>
+            <w:r>
+              <w:rPr>
+                <w:lang w:val="en-US"/>
+              </w:rPr>
+              <w:t>22</w:t>
+            </w:r>
+          </w:p>
+        </w:tc>
+        <w:tc>
+          <w:tcPr>
+            <w:tcW w:w="2080" w:type="dxa"/>
+            <w:vAlign w:val="center"/>
+          </w:tcPr>
+          <w:p>
+            <w:pPr>
+              <w:jc w:val="left"/>
+              <w:rPr>
+                <w:lang w:val="en-US"/>
+              </w:rPr>
+            </w:pPr>
+            <w:r>
+              <w:rPr>
+                <w:lang w:val="en-US"/>
+              </w:rPr>
+              <w:t>Create an admin user as a non-admin</w:t>
+            </w:r>
+          </w:p>
+        </w:tc>
+        <w:tc>
+          <w:tcPr>
+            <w:tcW w:w="1322" w:type="dxa"/>
+            <w:vAlign w:val="center"/>
+          </w:tcPr>
+          <w:p>
+            <w:pPr>
+              <w:jc w:val="center"/>
+              <w:rPr>
+                <w:lang w:val="en-US"/>
+              </w:rPr>
+            </w:pPr>
+            <w:r>
+              <w:rPr>
+                <w:lang w:val="en-US"/>
+              </w:rPr>
+              <w:t>Postman</w:t>
+            </w:r>
+          </w:p>
+        </w:tc>
+        <w:tc>
+          <w:tcPr>
+            <w:tcW w:w="1489" w:type="dxa"/>
+            <w:vAlign w:val="center"/>
+          </w:tcPr>
+          <w:p>
+            <w:pPr>
+              <w:jc w:val="left"/>
+              <w:rPr>
+                <w:lang w:val="en-US"/>
+              </w:rPr>
+            </w:pPr>
+            <w:r>
+              <w:rPr>
+                <w:lang w:val="en-US"/>
+              </w:rPr>
+              <w:t>Server to respond with 403</w:t>
+            </w:r>
+          </w:p>
+        </w:tc>
+        <w:tc>
+          <w:tcPr>
+            <w:tcW w:w="1463" w:type="dxa"/>
+            <w:vAlign w:val="center"/>
+          </w:tcPr>
+          <w:p>
+            <w:pPr>
+              <w:jc w:val="left"/>
+              <w:rPr>
+                <w:lang w:val="en-US"/>
+              </w:rPr>
+            </w:pPr>
+            <w:r>
+              <w:rPr>
+                <w:lang w:val="en-US"/>
+              </w:rPr>
+              <w:t>As expected</w:t>
+            </w:r>
+          </w:p>
+        </w:tc>
+        <w:tc>
+          <w:tcPr>
+            <w:tcW w:w="1486" w:type="dxa"/>
+            <w:vAlign w:val="center"/>
+          </w:tcPr>
+          <w:p>
+            <w:pPr>
+              <w:jc w:val="center"/>
+              <w:rPr>
+                <w:lang w:val="en-US"/>
+              </w:rPr>
+            </w:pPr>
+            <w:r>
+              <w:rPr>
+                <w:lang w:val="en-US"/>
+              </w:rPr>
+              <w:t>Pass</w:t>
+            </w:r>
+          </w:p>
+        </w:tc>
+      </w:tr>
+      <w:tr>
+        <w:tc>
+          <w:tcPr>
+            <w:tcW w:w="1176" w:type="dxa"/>
+            <w:vAlign w:val="center"/>
+          </w:tcPr>
+          <w:p>
+            <w:pPr>
+              <w:jc w:val="center"/>
+              <w:rPr>
+                <w:lang w:val="en-US"/>
+              </w:rPr>
+            </w:pPr>
+            <w:r>
+              <w:rPr>
+                <w:lang w:val="en-US"/>
+              </w:rPr>
+              <w:t>23</w:t>
+            </w:r>
+          </w:p>
+        </w:tc>
+        <w:tc>
+          <w:tcPr>
+            <w:tcW w:w="2080" w:type="dxa"/>
+            <w:vAlign w:val="center"/>
+          </w:tcPr>
+          <w:p>
+            <w:pPr>
+              <w:jc w:val="left"/>
+              <w:rPr>
+                <w:lang w:val="en-US"/>
+              </w:rPr>
+            </w:pPr>
+            <w:r>
+              <w:rPr>
+                <w:lang w:val="en-US"/>
+              </w:rPr>
+              <w:t>Create an admin user as an admin</w:t>
+            </w:r>
+          </w:p>
+        </w:tc>
+        <w:tc>
+          <w:tcPr>
+            <w:tcW w:w="1322" w:type="dxa"/>
+            <w:vAlign w:val="center"/>
+          </w:tcPr>
+          <w:p>
+            <w:pPr>
+              <w:jc w:val="center"/>
+              <w:rPr>
+                <w:lang w:val="en-US"/>
+              </w:rPr>
+            </w:pPr>
+            <w:r>
+              <w:rPr>
+                <w:lang w:val="en-US"/>
+              </w:rPr>
+              <w:t>Postman</w:t>
+            </w:r>
+          </w:p>
+        </w:tc>
+        <w:tc>
+          <w:tcPr>
+            <w:tcW w:w="1489" w:type="dxa"/>
+            <w:vAlign w:val="center"/>
+          </w:tcPr>
+          <w:p>
+            <w:pPr>
+              <w:jc w:val="left"/>
+              <w:rPr>
+                <w:lang w:val="en-US"/>
+              </w:rPr>
+            </w:pPr>
+            <w:r>
+              <w:rPr>
+                <w:lang w:val="en-US"/>
+              </w:rPr>
+              <w:t>Server to respond with 200</w:t>
+            </w:r>
+          </w:p>
+        </w:tc>
+        <w:tc>
+          <w:tcPr>
+            <w:tcW w:w="1463" w:type="dxa"/>
+            <w:vAlign w:val="center"/>
+          </w:tcPr>
+          <w:p>
+            <w:pPr>
+              <w:jc w:val="left"/>
+              <w:rPr>
+                <w:lang w:val="en-US"/>
+              </w:rPr>
+            </w:pPr>
+            <w:r>
+              <w:rPr>
+                <w:lang w:val="en-US"/>
+              </w:rPr>
+              <w:t>Server responded with 400 saying user already existed</w:t>
+            </w:r>
+          </w:p>
+        </w:tc>
+        <w:tc>
+          <w:tcPr>
+            <w:tcW w:w="1486" w:type="dxa"/>
+            <w:vAlign w:val="center"/>
+          </w:tcPr>
+          <w:p>
+            <w:pPr>
+              <w:jc w:val="center"/>
+              <w:rPr>
+                <w:lang w:val="en-US"/>
+              </w:rPr>
+            </w:pPr>
+            <w:r>
+              <w:rPr>
+                <w:lang w:val="en-US"/>
+              </w:rPr>
+              <w:t>Fail</w:t>
+            </w:r>
+          </w:p>
+        </w:tc>
+      </w:tr>
+      <w:tr>
+        <w:tc>
+          <w:tcPr>
+            <w:tcW w:w="1176" w:type="dxa"/>
+            <w:vAlign w:val="center"/>
+          </w:tcPr>
+          <w:p>
+            <w:pPr>
+              <w:jc w:val="center"/>
+              <w:rPr>
+                <w:lang w:val="en-US"/>
+              </w:rPr>
+            </w:pPr>
+            <w:r>
+              <w:rPr>
+                <w:lang w:val="en-US"/>
+              </w:rPr>
+              <w:t>24</w:t>
+            </w:r>
+          </w:p>
+        </w:tc>
+        <w:tc>
+          <w:tcPr>
+            <w:tcW w:w="2080" w:type="dxa"/>
+            <w:vAlign w:val="center"/>
+          </w:tcPr>
+          <w:p>
+            <w:pPr>
+              <w:jc w:val="left"/>
+              <w:rPr>
+                <w:lang w:val="en-US"/>
+              </w:rPr>
+            </w:pPr>
+            <w:r>
+              <w:rPr>
+                <w:lang w:val="en-US"/>
+              </w:rPr>
+              <w:t>Action on Test no. 23: changed “GetUser()” for existing user validation to be checked if it is null rather than not equal to null</w:t>
+            </w:r>
+          </w:p>
+        </w:tc>
+        <w:tc>
+          <w:tcPr>
+            <w:tcW w:w="1322" w:type="dxa"/>
+            <w:vAlign w:val="center"/>
+          </w:tcPr>
+          <w:p>
+            <w:pPr>
+              <w:jc w:val="center"/>
+              <w:rPr>
+                <w:lang w:val="en-US"/>
+              </w:rPr>
+            </w:pPr>
+            <w:r>
+              <w:rPr>
+                <w:lang w:val="en-US"/>
+              </w:rPr>
+              <w:t>Postman</w:t>
+            </w:r>
+          </w:p>
+        </w:tc>
+        <w:tc>
+          <w:tcPr>
+            <w:tcW w:w="1489" w:type="dxa"/>
+            <w:vAlign w:val="center"/>
+          </w:tcPr>
+          <w:p>
+            <w:pPr>
+              <w:jc w:val="left"/>
+              <w:rPr>
+                <w:lang w:val="en-US"/>
+              </w:rPr>
+            </w:pPr>
+            <w:r>
+              <w:rPr>
+                <w:lang w:val="en-US"/>
+              </w:rPr>
+              <w:t>As with test no. 23</w:t>
+            </w:r>
+          </w:p>
+        </w:tc>
+        <w:tc>
+          <w:tcPr>
+            <w:tcW w:w="1463" w:type="dxa"/>
+            <w:vAlign w:val="center"/>
+          </w:tcPr>
+          <w:p>
+            <w:pPr>
+              <w:jc w:val="left"/>
+              <w:rPr>
+                <w:lang w:val="en-US"/>
+              </w:rPr>
+            </w:pPr>
+            <w:r>
+              <w:rPr>
+                <w:lang w:val="en-US"/>
+              </w:rPr>
+              <w:t>As expected</w:t>
+            </w:r>
+          </w:p>
+        </w:tc>
+        <w:tc>
+          <w:tcPr>
+            <w:tcW w:w="1486" w:type="dxa"/>
+            <w:vAlign w:val="center"/>
+          </w:tcPr>
+          <w:p>
+            <w:pPr>
+              <w:jc w:val="center"/>
+              <w:rPr>
+                <w:lang w:val="en-US"/>
+              </w:rPr>
+            </w:pPr>
+            <w:r>
+              <w:rPr>
+                <w:lang w:val="en-US"/>
+              </w:rPr>
+              <w:t>Pass</w:t>
+            </w:r>
+          </w:p>
+        </w:tc>
+      </w:tr>
+      <w:tr>
+        <w:tc>
+          <w:tcPr>
+            <w:tcW w:w="1176" w:type="dxa"/>
+            <w:vAlign w:val="center"/>
+          </w:tcPr>
+          <w:p>
+            <w:pPr>
+              <w:jc w:val="center"/>
+              <w:rPr>
+                <w:lang w:val="en-US"/>
+              </w:rPr>
+            </w:pPr>
+            <w:r>
+              <w:rPr>
+                <w:lang w:val="en-US"/>
+              </w:rPr>
+              <w:t>25</w:t>
+            </w:r>
+          </w:p>
+        </w:tc>
+        <w:tc>
+          <w:tcPr>
+            <w:tcW w:w="2080" w:type="dxa"/>
+            <w:vAlign w:val="center"/>
+          </w:tcPr>
+          <w:p>
+            <w:pPr>
+              <w:jc w:val="left"/>
+              <w:rPr>
+                <w:lang w:val="en-US"/>
+              </w:rPr>
+            </w:pPr>
+            <w:r>
+              <w:rPr>
+                <w:lang w:val="en-US"/>
+              </w:rPr>
+              <w:t>Login with the newly created admin user</w:t>
+            </w:r>
+          </w:p>
+        </w:tc>
+        <w:tc>
+          <w:tcPr>
+            <w:tcW w:w="1322" w:type="dxa"/>
+            <w:vAlign w:val="center"/>
+          </w:tcPr>
+          <w:p>
+            <w:pPr>
+              <w:jc w:val="center"/>
+              <w:rPr>
+                <w:lang w:val="en-US"/>
+              </w:rPr>
+            </w:pPr>
+            <w:r>
+              <w:rPr>
+                <w:lang w:val="en-US"/>
+              </w:rPr>
+              <w:t>Postman</w:t>
+            </w:r>
+          </w:p>
+        </w:tc>
+        <w:tc>
+          <w:tcPr>
+            <w:tcW w:w="1489" w:type="dxa"/>
+            <w:vAlign w:val="center"/>
+          </w:tcPr>
+          <w:p>
+            <w:pPr>
+              <w:jc w:val="left"/>
+              <w:rPr>
+                <w:lang w:val="en-US"/>
+              </w:rPr>
+            </w:pPr>
+            <w:r>
+              <w:rPr>
+                <w:lang w:val="en-US"/>
+              </w:rPr>
+              <w:t>Server to respond with welcome message including admin’s name</w:t>
+            </w:r>
+          </w:p>
+        </w:tc>
+        <w:tc>
+          <w:tcPr>
+            <w:tcW w:w="1463" w:type="dxa"/>
+            <w:vAlign w:val="center"/>
+          </w:tcPr>
+          <w:p>
+            <w:pPr>
+              <w:jc w:val="left"/>
+              <w:rPr>
+                <w:lang w:val="en-US"/>
+              </w:rPr>
+            </w:pPr>
+            <w:r>
+              <w:rPr>
+                <w:lang w:val="en-US"/>
+              </w:rPr>
               <w:t>As expected</w:t>
             </w:r>
           </w:p>

</xml_diff>